<commit_message>
in progress, fixed code files
</commit_message>
<xml_diff>
--- a/hw4.docx
+++ b/hw4.docx
@@ -58,7 +58,15 @@
         <w:pStyle w:val="FirstParagraph"/>
       </w:pPr>
       <w:r>
-        <w:t>This assignment focuses on language modeling, while continuing to build up on our prior knowledge of neural networks. We will review several aspects about training neural nets and also extend it to modeling sequences in language.</w:t>
+        <w:t xml:space="preserve">This assignment focuses on language modeling, while continuing to build up on our prior knowledge of neural networks. We will review several aspects about training neural nets </w:t>
+      </w:r>
+      <w:proofErr w:type="gramStart"/>
+      <w:r>
+        <w:t>and also</w:t>
+      </w:r>
+      <w:proofErr w:type="gramEnd"/>
+      <w:r>
+        <w:t xml:space="preserve"> extend it to modeling sequences in language.</w:t>
       </w:r>
     </w:p>
     <w:p>
@@ -95,7 +103,15 @@
         </w:numPr>
       </w:pPr>
       <w:r>
-        <w:t>getting more engaged in using PyTorch for training NNs</w:t>
+        <w:t xml:space="preserve">getting more engaged in using </w:t>
+      </w:r>
+      <w:proofErr w:type="spellStart"/>
+      <w:r>
+        <w:t>PyTorch</w:t>
+      </w:r>
+      <w:proofErr w:type="spellEnd"/>
+      <w:r>
+        <w:t xml:space="preserve"> for training NNs</w:t>
       </w:r>
     </w:p>
     <w:p>
@@ -115,8 +131,13 @@
       </w:pPr>
       <w:bookmarkStart w:id="0" w:name="concepts-intuitions-and-big-picture"/>
       <w:r>
-        <w:t>Concepts, intuitions and big picture</w:t>
-      </w:r>
+        <w:t xml:space="preserve">Concepts, intuitions and big </w:t>
+      </w:r>
+      <w:proofErr w:type="gramStart"/>
+      <w:r>
+        <w:t>picture</w:t>
+      </w:r>
+      <w:proofErr w:type="gramEnd"/>
     </w:p>
     <w:p>
       <w:pPr>
@@ -175,7 +196,23 @@
           <w:color w:val="0F9ED5" w:themeColor="accent4"/>
           <w:highlight w:val="yellow"/>
         </w:rPr>
-        <w:t xml:space="preserve"> An architecture is a succession of mathematical functions to build a model and its weights are those functions parameters.</w:t>
+        <w:t xml:space="preserve"> An architecture is a succession of mathematical functions to build a </w:t>
+      </w:r>
+      <w:proofErr w:type="gramStart"/>
+      <w:r>
+        <w:rPr>
+          <w:color w:val="0F9ED5" w:themeColor="accent4"/>
+          <w:highlight w:val="yellow"/>
+        </w:rPr>
+        <w:t>model</w:t>
+      </w:r>
+      <w:proofErr w:type="gramEnd"/>
+      <w:r>
+        <w:rPr>
+          <w:color w:val="0F9ED5" w:themeColor="accent4"/>
+          <w:highlight w:val="yellow"/>
+        </w:rPr>
+        <w:t xml:space="preserve"> and its weights are those functions parameters.</w:t>
       </w:r>
       <w:r>
         <w:rPr>
@@ -203,7 +240,15 @@
         </m:r>
       </m:oMath>
       <w:r>
-        <w:t xml:space="preserve"> you need to know what is the activation function in a layer (Sigmoid, tanh, ReLU, etc.). During Backpropagation, the corresponding backward function does not need to know the activation function for layer </w:t>
+        <w:t xml:space="preserve"> you need to know what </w:t>
+      </w:r>
+      <w:proofErr w:type="gramStart"/>
+      <w:r>
+        <w:t>is the activation function in a layer</w:t>
+      </w:r>
+      <w:proofErr w:type="gramEnd"/>
+      <w:r>
+        <w:t xml:space="preserve"> (Sigmoid, tanh, ReLU, etc.). During Backpropagation, the corresponding backward function does not need to know the activation function for layer </w:t>
       </w:r>
       <m:oMath>
         <m:r>
@@ -214,7 +259,15 @@
         </m:r>
       </m:oMath>
       <w:r>
-        <w:t xml:space="preserve"> since the gradient does not depends on it.</w:t>
+        <w:t xml:space="preserve"> since the gradient does not </w:t>
+      </w:r>
+      <w:proofErr w:type="gramStart"/>
+      <w:r>
+        <w:t>depends</w:t>
+      </w:r>
+      <w:proofErr w:type="gramEnd"/>
+      <w:r>
+        <w:t xml:space="preserve"> on it.</w:t>
       </w:r>
       <w:r>
         <w:br/>
@@ -267,13 +320,45 @@
         </w:numPr>
       </w:pPr>
       <w:r>
-        <w:t xml:space="preserve">You have built a network using the tanh activation for all the hidden units. You initialize the weights to relative large values, using </w:t>
-      </w:r>
+        <w:t xml:space="preserve">You have built a network using </w:t>
+      </w:r>
+      <w:proofErr w:type="gramStart"/>
+      <w:r>
+        <w:t>the tanh</w:t>
+      </w:r>
+      <w:proofErr w:type="gramEnd"/>
+      <w:r>
+        <w:t xml:space="preserve"> activation for all the hidden units. You initialize the weights to </w:t>
+      </w:r>
+      <w:proofErr w:type="gramStart"/>
+      <w:r>
+        <w:t>relative</w:t>
+      </w:r>
+      <w:proofErr w:type="gramEnd"/>
+      <w:r>
+        <w:t xml:space="preserve"> large values, using </w:t>
+      </w:r>
+      <w:proofErr w:type="spellStart"/>
       <w:r>
         <w:rPr>
           <w:rStyle w:val="VerbatimChar"/>
         </w:rPr>
-        <w:t>randn(..,..)*1000</w:t>
+        <w:t>randn</w:t>
+      </w:r>
+      <w:proofErr w:type="spellEnd"/>
+      <w:proofErr w:type="gramStart"/>
+      <w:r>
+        <w:rPr>
+          <w:rStyle w:val="VerbatimChar"/>
+        </w:rPr>
+        <w:t>(..,..</w:t>
+      </w:r>
+      <w:proofErr w:type="gramEnd"/>
+      <w:r>
+        <w:rPr>
+          <w:rStyle w:val="VerbatimChar"/>
+        </w:rPr>
+        <w:t>)*1000</w:t>
       </w:r>
       <w:r>
         <w:t>. What will happen?</w:t>
@@ -806,7 +891,15 @@
         </w:numPr>
       </w:pPr>
       <w:r>
-        <w:t xml:space="preserve">Look at the definition of [Stochastic] Gradient Descent in PyTorch: </w:t>
+        <w:t xml:space="preserve">Look at the definition of [Stochastic] Gradient Descent in </w:t>
+      </w:r>
+      <w:proofErr w:type="spellStart"/>
+      <w:r>
+        <w:t>PyTorch</w:t>
+      </w:r>
+      <w:proofErr w:type="spellEnd"/>
+      <w:r>
+        <w:t xml:space="preserve">: </w:t>
       </w:r>
       <w:hyperlink r:id="rId10">
         <w:r>
@@ -912,7 +1005,35 @@
         <w:rPr>
           <w:color w:val="0F9ED5" w:themeColor="accent4"/>
         </w:rPr>
-        <w:t>If we want to maximize the objective, we will add the computed gradient to the theta value. We have been so far dealing with minimizing the loss, and subtract the computed gradient from theta, to calculate weights that decrease the loss. When adding the gradient, the weights will be calculated in the direction of increasing the objective.</w:t>
+        <w:t xml:space="preserve">If we want to maximize the objective, we will add the computed gradient to the theta value. We have been so far dealing with minimizing the loss, and </w:t>
+      </w:r>
+      <w:proofErr w:type="gramStart"/>
+      <w:r>
+        <w:rPr>
+          <w:color w:val="0F9ED5" w:themeColor="accent4"/>
+        </w:rPr>
+        <w:t>subtract</w:t>
+      </w:r>
+      <w:proofErr w:type="gramEnd"/>
+      <w:r>
+        <w:rPr>
+          <w:color w:val="0F9ED5" w:themeColor="accent4"/>
+        </w:rPr>
+        <w:t xml:space="preserve"> the computed gradient from </w:t>
+      </w:r>
+      <w:proofErr w:type="gramStart"/>
+      <w:r>
+        <w:rPr>
+          <w:color w:val="0F9ED5" w:themeColor="accent4"/>
+        </w:rPr>
+        <w:t>theta</w:t>
+      </w:r>
+      <w:proofErr w:type="gramEnd"/>
+      <w:r>
+        <w:rPr>
+          <w:color w:val="0F9ED5" w:themeColor="accent4"/>
+        </w:rPr>
+        <w:t>, to calculate weights that decrease the loss. When adding the gradient, the weights will be calculated in the direction of increasing the objective.</w:t>
       </w:r>
     </w:p>
     <w:p>
@@ -943,14 +1064,24 @@
       <w:r>
         <w:t xml:space="preserve">, </w:t>
       </w:r>
+      <w:proofErr w:type="spellStart"/>
       <w:r>
         <w:rPr>
           <w:rStyle w:val="VerbatimChar"/>
         </w:rPr>
         <w:t>weight_decay</w:t>
       </w:r>
-      <w:r>
-        <w:t>. What do you think the impact of these parameters are? Read the documentations and interpret their roles.</w:t>
+      <w:proofErr w:type="spellEnd"/>
+      <w:r>
+        <w:t xml:space="preserve">. What do you think </w:t>
+      </w:r>
+      <w:proofErr w:type="gramStart"/>
+      <w:r>
+        <w:t>the impact of these parameters are</w:t>
+      </w:r>
+      <w:proofErr w:type="gramEnd"/>
+      <w:r>
+        <w:t>? Read the documentations and interpret their roles.</w:t>
       </w:r>
       <w:r>
         <w:br/>
@@ -1017,19 +1148,7 @@
         <w:rPr>
           <w:color w:val="0F9ED5" w:themeColor="accent4"/>
         </w:rPr>
-        <w:t xml:space="preserve">In an n-gram language model, we count the occurrence of each n-gram, and use those counts as probability to learn. </w:t>
-      </w:r>
-      <w:r>
-        <w:rPr>
-          <w:color w:val="0F9ED5" w:themeColor="accent4"/>
-        </w:rPr>
-        <w:t>A fixed-window language model uses embeddings to represent words, which allows the model to learn more from the training data.</w:t>
-      </w:r>
-      <w:r>
-        <w:rPr>
-          <w:color w:val="0F9ED5" w:themeColor="accent4"/>
-        </w:rPr>
-        <w:t xml:space="preserve"> </w:t>
+        <w:t xml:space="preserve">In an n-gram language model, we count the occurrence of each n-gram, and use those counts as probability to learn. A fixed-window language model uses embeddings to represent words, which allows the model to learn more from the training data. </w:t>
       </w:r>
       <w:r>
         <w:rPr>
@@ -1072,7 +1191,15 @@
         </w:numPr>
       </w:pPr>
       <w:r>
-        <w:t xml:space="preserve">Remember the normalization layer that we saw during the class. Here is the corresponding PyTorch page: </w:t>
+        <w:t xml:space="preserve">Remember the normalization layer that we saw during the class. Here is the corresponding </w:t>
+      </w:r>
+      <w:proofErr w:type="spellStart"/>
+      <w:r>
+        <w:t>PyTorch</w:t>
+      </w:r>
+      <w:proofErr w:type="spellEnd"/>
+      <w:r>
+        <w:t xml:space="preserve"> page: </w:t>
       </w:r>
       <w:hyperlink r:id="rId12">
         <w:r>
@@ -1103,7 +1230,35 @@
         <w:rPr>
           <w:color w:val="0F9ED5" w:themeColor="accent4"/>
         </w:rPr>
-        <w:t>A small value epsilon is used in the denominator to ensure that the result is never dividing by zero and thus, undefined.</w:t>
+        <w:t xml:space="preserve">A small value epsilon is used in the denominator to ensure that the result is never </w:t>
+      </w:r>
+      <w:proofErr w:type="gramStart"/>
+      <w:r>
+        <w:rPr>
+          <w:color w:val="0F9ED5" w:themeColor="accent4"/>
+        </w:rPr>
+        <w:t>dividing</w:t>
+      </w:r>
+      <w:proofErr w:type="gramEnd"/>
+      <w:r>
+        <w:rPr>
+          <w:color w:val="0F9ED5" w:themeColor="accent4"/>
+        </w:rPr>
+        <w:t xml:space="preserve"> by zero and </w:t>
+      </w:r>
+      <w:proofErr w:type="gramStart"/>
+      <w:r>
+        <w:rPr>
+          <w:color w:val="0F9ED5" w:themeColor="accent4"/>
+        </w:rPr>
+        <w:t>thus,</w:t>
+      </w:r>
+      <w:proofErr w:type="gramEnd"/>
+      <w:r>
+        <w:rPr>
+          <w:color w:val="0F9ED5" w:themeColor="accent4"/>
+        </w:rPr>
+        <w:t xml:space="preserve"> undefined.</w:t>
       </w:r>
     </w:p>
     <w:p>
@@ -1113,8 +1268,13 @@
       <w:bookmarkStart w:id="3" w:name="X8904d090b6242c530476b33aff6f106f2bf52fc"/>
       <w:bookmarkEnd w:id="0"/>
       <w:bookmarkEnd w:id="2"/>
-      <w:r>
-        <w:t>Softmax Smackdown: Squishing the Competition</w:t>
+      <w:proofErr w:type="spellStart"/>
+      <w:r>
+        <w:t>Softmax</w:t>
+      </w:r>
+      <w:proofErr w:type="spellEnd"/>
+      <w:r>
+        <w:t xml:space="preserve"> Smackdown: Squishing the Competition</w:t>
       </w:r>
     </w:p>
     <w:p>
@@ -1122,8 +1282,13 @@
         <w:pStyle w:val="Heading2"/>
       </w:pPr>
       <w:bookmarkStart w:id="4" w:name="softmax-gradient"/>
-      <w:r>
-        <w:t>Softmax gradient</w:t>
+      <w:proofErr w:type="spellStart"/>
+      <w:r>
+        <w:t>Softmax</w:t>
+      </w:r>
+      <w:proofErr w:type="spellEnd"/>
+      <w:r>
+        <w:t xml:space="preserve"> gradient</w:t>
       </w:r>
     </w:p>
     <w:p>
@@ -1131,7 +1296,15 @@
         <w:pStyle w:val="FirstParagraph"/>
       </w:pPr>
       <w:r>
-        <w:t>You might remember in the midterm exam that we saw a neural network with a Softmax and a cross-entropy loss:</w:t>
+        <w:t xml:space="preserve">You might remember in the midterm exam that we saw a neural network with a </w:t>
+      </w:r>
+      <w:proofErr w:type="spellStart"/>
+      <w:r>
+        <w:t>Softmax</w:t>
+      </w:r>
+      <w:proofErr w:type="spellEnd"/>
+      <w:r>
+        <w:t xml:space="preserve"> and a cross-entropy loss:</w:t>
       </w:r>
     </w:p>
     <w:p>
@@ -1644,7 +1817,23 @@
         </m:r>
       </m:oMath>
       <w:r>
-        <w:t>-dimensional one-hot vector, i.e., all of these values are zeros except one that corresponds to the correct label.</w:t>
+        <w:t xml:space="preserve">-dimensional one-hot vector, i.e., </w:t>
+      </w:r>
+      <w:proofErr w:type="gramStart"/>
+      <w:r>
+        <w:t>all of</w:t>
+      </w:r>
+      <w:proofErr w:type="gramEnd"/>
+      <w:r>
+        <w:t xml:space="preserve"> these values are </w:t>
+      </w:r>
+      <w:proofErr w:type="gramStart"/>
+      <w:r>
+        <w:t>zeros</w:t>
+      </w:r>
+      <w:proofErr w:type="gramEnd"/>
+      <w:r>
+        <w:t xml:space="preserve"> except one that corresponds to the correct label.</w:t>
       </w:r>
     </w:p>
     <w:p>
@@ -1765,7 +1954,15 @@
         <w:pStyle w:val="FirstParagraph"/>
       </w:pPr>
       <w:r>
-        <w:t xml:space="preserve">Prove the above statement. In your proof, use the statement that you proved in HW3 about gradient of Softmax function: </w:t>
+        <w:t xml:space="preserve">Prove the above statement. In your proof, use the statement that you proved in HW3 about gradient of </w:t>
+      </w:r>
+      <w:proofErr w:type="spellStart"/>
+      <w:r>
+        <w:t>Softmax</w:t>
+      </w:r>
+      <w:proofErr w:type="spellEnd"/>
+      <w:r>
+        <w:t xml:space="preserve"> function: </w:t>
       </w:r>
       <m:oMath>
         <m:f>
@@ -2107,8 +2304,13 @@
       </w:pPr>
       <w:bookmarkStart w:id="5" w:name="softmax-temperature"/>
       <w:bookmarkEnd w:id="4"/>
-      <w:r>
-        <w:t>Softmax temperature</w:t>
+      <w:proofErr w:type="spellStart"/>
+      <w:r>
+        <w:t>Softmax</w:t>
+      </w:r>
+      <w:proofErr w:type="spellEnd"/>
+      <w:r>
+        <w:t xml:space="preserve"> temperature</w:t>
       </w:r>
     </w:p>
     <w:p>
@@ -2116,7 +2318,15 @@
         <w:pStyle w:val="FirstParagraph"/>
       </w:pPr>
       <w:r>
-        <w:t xml:space="preserve">Remember the softmax function, </w:t>
+        <w:t xml:space="preserve">Remember the </w:t>
+      </w:r>
+      <w:proofErr w:type="spellStart"/>
+      <w:r>
+        <w:t>softmax</w:t>
+      </w:r>
+      <w:proofErr w:type="spellEnd"/>
+      <w:r>
+        <w:t xml:space="preserve"> function, </w:t>
       </w:r>
       <m:oMath>
         <m:r>
@@ -2216,6 +2426,7 @@
       <w:pPr>
         <w:pStyle w:val="BodyText"/>
       </w:pPr>
+      <w:proofErr w:type="spellStart"/>
       <m:oMathPara>
         <m:oMathParaPr>
           <m:jc m:val="center"/>
@@ -2225,7 +2436,14 @@
             <m:rPr>
               <m:nor/>
             </m:rPr>
-            <m:t xml:space="preserve">Softmax: </m:t>
+            <m:t>Softmax</m:t>
+          </m:r>
+          <w:proofErr w:type="spellEnd"/>
+          <m:r>
+            <m:rPr>
+              <m:nor/>
+            </m:rPr>
+            <m:t xml:space="preserve">: </m:t>
           </m:r>
           <m:r>
             <w:rPr>
@@ -2626,7 +2844,15 @@
         <w:pStyle w:val="FirstParagraph"/>
       </w:pPr>
       <w:r>
-        <w:t>As you know, When neural networks become very deep (i.e. have many layers), they become difficult to train due to the vanishing gradient problem – as the gradient is back-propagated through many layers, repeated multiplication can make the gradient extremely small, so that performance plateaus or even degrades. An effective approach is to add skip connections that skip one or more layers. See the provided network.</w:t>
+        <w:t xml:space="preserve">As you know, </w:t>
+      </w:r>
+      <w:proofErr w:type="gramStart"/>
+      <w:r>
+        <w:t>When</w:t>
+      </w:r>
+      <w:proofErr w:type="gramEnd"/>
+      <w:r>
+        <w:t xml:space="preserve"> neural networks become very deep (i.e. have many layers), they become difficult to train due to the vanishing gradient problem – as the gradient is back-propagated through many layers, repeated multiplication can make the gradient extremely small, so that performance plateaus or even degrades. An effective approach is to add skip connections that skip one or more layers. See the provided network.</w:t>
       </w:r>
     </w:p>
     <w:p>
@@ -2689,7 +2915,25 @@
         </w:numPr>
       </w:pPr>
       <w:r>
-        <w:t xml:space="preserve">You have seen this in the quiz, but lets try again. Prove that: </w:t>
+        <w:t xml:space="preserve">You have seen this in the </w:t>
+      </w:r>
+      <w:proofErr w:type="gramStart"/>
+      <w:r>
+        <w:t>quiz, but</w:t>
+      </w:r>
+      <w:proofErr w:type="gramEnd"/>
+      <w:r>
+        <w:t xml:space="preserve"> </w:t>
+      </w:r>
+      <w:proofErr w:type="spellStart"/>
+      <w:proofErr w:type="gramStart"/>
+      <w:r>
+        <w:t>lets</w:t>
+      </w:r>
+      <w:proofErr w:type="spellEnd"/>
+      <w:proofErr w:type="gramEnd"/>
+      <w:r>
+        <w:t xml:space="preserve"> try again. Prove that: </w:t>
       </w:r>
       <m:oMath>
         <m:f>
@@ -3040,12 +3284,14 @@
             </m:r>
           </m:sub>
         </m:sSub>
+        <w:proofErr w:type="spellStart"/>
         <m:r>
           <m:rPr>
             <m:nor/>
           </m:rPr>
           <m:t>ReLU</m:t>
         </m:r>
+        <w:proofErr w:type="spellEnd"/>
         <m:d>
           <m:dPr>
             <m:ctrlPr>
@@ -3158,6 +3404,7 @@
       <w:r>
         <w:t xml:space="preserve"> is applied per each dimension and </w:t>
       </w:r>
+      <w:proofErr w:type="spellStart"/>
       <m:oMath>
         <m:r>
           <m:rPr>
@@ -3165,6 +3412,7 @@
           </m:rPr>
           <m:t>diag</m:t>
         </m:r>
+        <w:proofErr w:type="spellEnd"/>
         <m:d>
           <m:dPr>
             <m:ctrlPr>
@@ -3539,7 +3787,15 @@
         </w:numPr>
       </w:pPr>
       <w:r>
-        <w:t xml:space="preserve">In the given neural network your task is to </w:t>
+        <w:t xml:space="preserve">In the given neural </w:t>
+      </w:r>
+      <w:proofErr w:type="gramStart"/>
+      <w:r>
+        <w:t>network</w:t>
+      </w:r>
+      <w:proofErr w:type="gramEnd"/>
+      <w:r>
+        <w:t xml:space="preserve"> your task is to </w:t>
       </w:r>
       <w:r>
         <w:rPr>
@@ -4025,7 +4281,15 @@
         </m:f>
       </m:oMath>
       <w:r>
-        <w:t>. Show your work so we are able to give partial credit!</w:t>
+        <w:t xml:space="preserve">. Show your work so we </w:t>
+      </w:r>
+      <w:proofErr w:type="gramStart"/>
+      <w:r>
+        <w:t>are able to</w:t>
+      </w:r>
+      <w:proofErr w:type="gramEnd"/>
+      <w:r>
+        <w:t xml:space="preserve"> give partial credit!</w:t>
       </w:r>
     </w:p>
     <w:p>
@@ -4093,7 +4357,15 @@
         </w:numPr>
       </w:pPr>
       <w:r>
-        <w:t>implement your own subword tokenizer.</w:t>
+        <w:t xml:space="preserve">implement your own </w:t>
+      </w:r>
+      <w:proofErr w:type="spellStart"/>
+      <w:r>
+        <w:t>subword</w:t>
+      </w:r>
+      <w:proofErr w:type="spellEnd"/>
+      <w:r>
+        <w:t xml:space="preserve"> tokenizer.</w:t>
       </w:r>
     </w:p>
     <w:p>
@@ -4142,7 +4414,15 @@
         <w:t>hw3</w:t>
       </w:r>
       <w:r>
-        <w:t xml:space="preserve"> directory. Your task is to fill in the missing parts in the skeleton code, following the requirements, guidance, and tips provided in this pdf and the comments in the corresponding .py files. The code base has the following structure:</w:t>
+        <w:t xml:space="preserve"> directory. Your task is to fill in the missing parts in the skeleton code, following the requirements, guidance, and tips provided in this pdf and the comments in the corresponding .</w:t>
+      </w:r>
+      <w:proofErr w:type="spellStart"/>
+      <w:r>
+        <w:t>py</w:t>
+      </w:r>
+      <w:proofErr w:type="spellEnd"/>
+      <w:r>
+        <w:t xml:space="preserve"> files. The code base has the following structure:</w:t>
       </w:r>
     </w:p>
     <w:p>
@@ -4159,7 +4439,15 @@
         <w:t>tokenization.py</w:t>
       </w:r>
       <w:r>
-        <w:t xml:space="preserve"> implements the Byte-Pair Encoding algorithm for subword tokenization.</w:t>
+        <w:t xml:space="preserve"> implements the Byte-Pair Encoding algorithm for </w:t>
+      </w:r>
+      <w:proofErr w:type="spellStart"/>
+      <w:r>
+        <w:t>subword</w:t>
+      </w:r>
+      <w:proofErr w:type="spellEnd"/>
+      <w:r>
+        <w:t xml:space="preserve"> tokenization.</w:t>
       </w:r>
     </w:p>
     <w:p>
@@ -4228,7 +4516,15 @@
         <w:t>hw4.md</w:t>
       </w:r>
       <w:r>
-        <w:t xml:space="preserve"> provides instructions on how to setup the environment and run each part of the homework in </w:t>
+        <w:t xml:space="preserve"> provides instructions on how to </w:t>
+      </w:r>
+      <w:proofErr w:type="gramStart"/>
+      <w:r>
+        <w:t>setup</w:t>
+      </w:r>
+      <w:proofErr w:type="gramEnd"/>
+      <w:r>
+        <w:t xml:space="preserve"> the environment and run each part of the homework in </w:t>
       </w:r>
       <w:r>
         <w:rPr>
@@ -4249,7 +4545,39 @@
         <w:t>TODOs</w:t>
       </w:r>
       <w:r>
-        <w:t xml:space="preserve"> — Your tasks include 1) generate plots and/or write short answers based on the results of running the code; 2) fill in the blanks in the skeleton to complete the code. We will explicitly mark these plotting, written answer, and filling-in-the-blank tasks as </w:t>
+        <w:t xml:space="preserve"> — Your tasks include 1) </w:t>
+      </w:r>
+      <w:proofErr w:type="gramStart"/>
+      <w:r>
+        <w:t>generate</w:t>
+      </w:r>
+      <w:proofErr w:type="gramEnd"/>
+      <w:r>
+        <w:t xml:space="preserve"> plots and/or </w:t>
+      </w:r>
+      <w:proofErr w:type="gramStart"/>
+      <w:r>
+        <w:t>write</w:t>
+      </w:r>
+      <w:proofErr w:type="gramEnd"/>
+      <w:r>
+        <w:t xml:space="preserve"> short answers based on the results of running the code; 2) </w:t>
+      </w:r>
+      <w:proofErr w:type="gramStart"/>
+      <w:r>
+        <w:t>fill</w:t>
+      </w:r>
+      <w:proofErr w:type="gramEnd"/>
+      <w:r>
+        <w:t xml:space="preserve"> in the blanks in the skeleton to complete the code. We will explicitly mark these plotting, written </w:t>
+      </w:r>
+      <w:proofErr w:type="gramStart"/>
+      <w:r>
+        <w:t>answer</w:t>
+      </w:r>
+      <w:proofErr w:type="gramEnd"/>
+      <w:r>
+        <w:t xml:space="preserve">, and filling-in-the-blank tasks as </w:t>
       </w:r>
       <w:r>
         <w:rPr>
@@ -4361,8 +4689,13 @@
         </w:numPr>
       </w:pPr>
       <w:r>
-        <w:t>Model architectures</w:t>
-      </w:r>
+        <w:t xml:space="preserve">Model </w:t>
+      </w:r>
+      <w:proofErr w:type="gramStart"/>
+      <w:r>
+        <w:t>architectures</w:t>
+      </w:r>
+      <w:proofErr w:type="gramEnd"/>
     </w:p>
     <w:p>
       <w:pPr>
@@ -4379,7 +4712,31 @@
         <w:t>tokenization</w:t>
       </w:r>
       <w:r>
-        <w:t>. An often overlooked concept but it is a field of research in itself. Though we have SOTA algorithms for tokenization it’s always a good practice to understand the evolution trail.</w:t>
+        <w:t xml:space="preserve">. An </w:t>
+      </w:r>
+      <w:proofErr w:type="gramStart"/>
+      <w:r>
+        <w:t>often overlooked</w:t>
+      </w:r>
+      <w:proofErr w:type="gramEnd"/>
+      <w:r>
+        <w:t xml:space="preserve"> concept but it is a field of </w:t>
+      </w:r>
+      <w:proofErr w:type="gramStart"/>
+      <w:r>
+        <w:t>research in itself</w:t>
+      </w:r>
+      <w:proofErr w:type="gramEnd"/>
+      <w:r>
+        <w:t xml:space="preserve">. Though we have SOTA algorithms for tokenization it’s always </w:t>
+      </w:r>
+      <w:proofErr w:type="gramStart"/>
+      <w:r>
+        <w:t>a good</w:t>
+      </w:r>
+      <w:proofErr w:type="gramEnd"/>
+      <w:r>
+        <w:t xml:space="preserve"> practice to understand the evolution trail.</w:t>
       </w:r>
       <w:r>
         <w:br/>
@@ -4417,7 +4774,15 @@
         </w:numPr>
       </w:pPr>
       <w:r>
-        <w:t>Types of tokenization - Word, Character and Subword.</w:t>
+        <w:t xml:space="preserve">Types of tokenization - Word, Character and </w:t>
+      </w:r>
+      <w:proofErr w:type="spellStart"/>
+      <w:r>
+        <w:t>Subword</w:t>
+      </w:r>
+      <w:proofErr w:type="spellEnd"/>
+      <w:r>
+        <w:t>.</w:t>
       </w:r>
     </w:p>
     <w:p>
@@ -4460,8 +4825,13 @@
           <w:numId w:val="12"/>
         </w:numPr>
       </w:pPr>
-      <w:r>
-        <w:t>WordPiece - BERT transformer</w:t>
+      <w:proofErr w:type="spellStart"/>
+      <w:r>
+        <w:t>WordPiece</w:t>
+      </w:r>
+      <w:proofErr w:type="spellEnd"/>
+      <w:r>
+        <w:t xml:space="preserve"> - BERT transformer</w:t>
       </w:r>
     </w:p>
     <w:p>
@@ -4471,8 +4841,13 @@
           <w:numId w:val="12"/>
         </w:numPr>
       </w:pPr>
-      <w:r>
-        <w:t>SentencePiece - End-to-End tokenizer system</w:t>
+      <w:proofErr w:type="spellStart"/>
+      <w:r>
+        <w:t>SentencePiece</w:t>
+      </w:r>
+      <w:proofErr w:type="spellEnd"/>
+      <w:r>
+        <w:t xml:space="preserve"> - End-to-End tokenizer system</w:t>
       </w:r>
     </w:p>
     <w:p>
@@ -4499,12 +4874,14 @@
       <w:r>
         <w:t xml:space="preserve">Read and run the </w:t>
       </w:r>
+      <w:proofErr w:type="spellStart"/>
       <w:r>
         <w:rPr>
           <w:rStyle w:val="VerbatimChar"/>
         </w:rPr>
         <w:t>full_word_tokenization_demo</w:t>
       </w:r>
+      <w:proofErr w:type="spellEnd"/>
       <w:r>
         <w:t xml:space="preserve"> in </w:t>
       </w:r>
@@ -4523,7 +4900,23 @@
         <w:pStyle w:val="BodyText"/>
       </w:pPr>
       <w:r>
-        <w:t>This is a very simple example where we just split a text string in to “whole words” on white spaces, and we have not considered grammar, punctuation, or compound words (like “test”, “test-ify”, “test-ing”, etc.).</w:t>
+        <w:t>This is a very simple example where we just split a text string in to “whole words” on white spaces, and we have not considered grammar, punctuation, or compound words (like “test”, “test-</w:t>
+      </w:r>
+      <w:proofErr w:type="spellStart"/>
+      <w:r>
+        <w:t>ify</w:t>
+      </w:r>
+      <w:proofErr w:type="spellEnd"/>
+      <w:r>
+        <w:t>”, “test-</w:t>
+      </w:r>
+      <w:proofErr w:type="spellStart"/>
+      <w:r>
+        <w:t>ing</w:t>
+      </w:r>
+      <w:proofErr w:type="spellEnd"/>
+      <w:r>
+        <w:t>”, etc.).</w:t>
       </w:r>
     </w:p>
     <w:p>
@@ -4558,7 +4951,31 @@
         <w:t>Missing words in the training data</w:t>
       </w:r>
       <w:r>
-        <w:t xml:space="preserve">: With word tokens, your model won’t recognize the variants of words that were not part of the data on which the model was trained. So, if your model has seen ‘foot‘ and ‘ball‘ in the training data but the final text has “football”, the model won’t be able to recognize the word and it will be treated with a “&lt;UNK&gt;” token. Similarly, punctuations pose another problem, “let” or “let’s” will need individual tokens and it is an inefficient solution. This will </w:t>
+        <w:t>: With word tokens, your model won’t recognize the variants of words that were not part of the data on which the model was trained. So, if your model has seen ‘</w:t>
+      </w:r>
+      <w:proofErr w:type="gramStart"/>
+      <w:r>
+        <w:t>foot‘ and</w:t>
+      </w:r>
+      <w:proofErr w:type="gramEnd"/>
+      <w:r>
+        <w:t xml:space="preserve"> ‘</w:t>
+      </w:r>
+      <w:proofErr w:type="gramStart"/>
+      <w:r>
+        <w:t>ball‘ in</w:t>
+      </w:r>
+      <w:proofErr w:type="gramEnd"/>
+      <w:r>
+        <w:t xml:space="preserve"> the training data but the final text has “football”, the model won’t be able to recognize the </w:t>
+      </w:r>
+      <w:proofErr w:type="gramStart"/>
+      <w:r>
+        <w:t>word</w:t>
+      </w:r>
+      <w:proofErr w:type="gramEnd"/>
+      <w:r>
+        <w:t xml:space="preserve"> and it will be treated with a “&lt;UNK&gt;” token. Similarly, punctuations pose another problem, “let” or “let’s” will need individual tokens and it is an inefficient solution. This will </w:t>
       </w:r>
       <w:r>
         <w:rPr>
@@ -4570,6 +4987,7 @@
       <w:r>
         <w:t xml:space="preserve"> to make sure you’ve every variant of the word. Even if you add a </w:t>
       </w:r>
+      <w:proofErr w:type="spellStart"/>
       <w:r>
         <w:rPr>
           <w:b/>
@@ -4577,6 +4995,7 @@
         </w:rPr>
         <w:t>lemmatizer</w:t>
       </w:r>
+      <w:proofErr w:type="spellEnd"/>
       <w:r>
         <w:t xml:space="preserve"> to solve this problem, you’re adding an extra step in your processing pipeline.</w:t>
       </w:r>
@@ -4624,7 +5043,23 @@
         <w:pStyle w:val="BodyText"/>
       </w:pPr>
       <w:r>
-        <w:t>Every character, be it space, apostrophes, or colons, can now be assigned a symbol to generate a sequence of vectors. But this approach had its cons. Character-based models will treat each character and will lead to longer sequences. For a 5-word long sentence, you may need to process 30 tokens instead of 5 word-tokens.</w:t>
+        <w:t xml:space="preserve">Every character, be it space, apostrophes, or colons, can now be </w:t>
+      </w:r>
+      <w:proofErr w:type="gramStart"/>
+      <w:r>
+        <w:t>assigned</w:t>
+      </w:r>
+      <w:proofErr w:type="gramEnd"/>
+      <w:r>
+        <w:t xml:space="preserve"> a symbol to generate a sequence of vectors. But this approach </w:t>
+      </w:r>
+      <w:proofErr w:type="gramStart"/>
+      <w:r>
+        <w:t>had</w:t>
+      </w:r>
+      <w:proofErr w:type="gramEnd"/>
+      <w:r>
+        <w:t xml:space="preserve"> its cons. Character-based models will treat each character and will lead to longer sequences. For a 5-word long sentence, you may need to process 30 tokens instead of 5 word-tokens.</w:t>
       </w:r>
     </w:p>
     <w:p>
@@ -4633,16 +5068,74 @@
       </w:pPr>
       <w:bookmarkStart w:id="14" w:name="subword-tokenizaiton"/>
       <w:bookmarkEnd w:id="13"/>
-      <w:r>
-        <w:t>Subword Tokenizaiton</w:t>
-      </w:r>
+      <w:proofErr w:type="spellStart"/>
+      <w:r>
+        <w:t>Subword</w:t>
+      </w:r>
+      <w:proofErr w:type="spellEnd"/>
+      <w:r>
+        <w:t xml:space="preserve"> </w:t>
+      </w:r>
+      <w:proofErr w:type="spellStart"/>
+      <w:r>
+        <w:t>Tokenizaiton</w:t>
+      </w:r>
+      <w:proofErr w:type="spellEnd"/>
     </w:p>
     <w:p>
       <w:pPr>
         <w:pStyle w:val="FirstParagraph"/>
       </w:pPr>
       <w:r>
-        <w:t>To address the earlier issues, we could think of breaking down the words based on a set of prefixes and suffixes. For example, we can build a system that can identify subwords like “##s”, “##ing”, “##ify”, “un##” etc., where the position of double hash “##” denotes prefix and suffixes. So, a word like “unhappily” is tokenized using subwords like “un##”, “happ”, and “##ily”.</w:t>
+        <w:t xml:space="preserve">To address the earlier issues, we could think of breaking down the words based on a set of prefixes and suffixes. For example, we can build a system that can identify </w:t>
+      </w:r>
+      <w:proofErr w:type="spellStart"/>
+      <w:r>
+        <w:t>subwords</w:t>
+      </w:r>
+      <w:proofErr w:type="spellEnd"/>
+      <w:r>
+        <w:t xml:space="preserve"> like “##s”, “##</w:t>
+      </w:r>
+      <w:proofErr w:type="spellStart"/>
+      <w:r>
+        <w:t>ing</w:t>
+      </w:r>
+      <w:proofErr w:type="spellEnd"/>
+      <w:r>
+        <w:t>”, “##</w:t>
+      </w:r>
+      <w:proofErr w:type="spellStart"/>
+      <w:r>
+        <w:t>ify</w:t>
+      </w:r>
+      <w:proofErr w:type="spellEnd"/>
+      <w:r>
+        <w:t xml:space="preserve">”, “un##” etc., where the position of double hash “##” denotes prefix and suffixes. So, a word like “unhappily” is tokenized using </w:t>
+      </w:r>
+      <w:proofErr w:type="spellStart"/>
+      <w:r>
+        <w:t>subwords</w:t>
+      </w:r>
+      <w:proofErr w:type="spellEnd"/>
+      <w:r>
+        <w:t xml:space="preserve"> like “un##”, “</w:t>
+      </w:r>
+      <w:proofErr w:type="spellStart"/>
+      <w:r>
+        <w:t>happ</w:t>
+      </w:r>
+      <w:proofErr w:type="spellEnd"/>
+      <w:r>
+        <w:t>”, and “##</w:t>
+      </w:r>
+      <w:proofErr w:type="spellStart"/>
+      <w:r>
+        <w:t>ily</w:t>
+      </w:r>
+      <w:proofErr w:type="spellEnd"/>
+      <w:r>
+        <w:t>”.</w:t>
       </w:r>
     </w:p>
     <w:p>
@@ -4723,12 +5216,14 @@
         <w:br/>
         <w:t xml:space="preserve">Read the </w:t>
       </w:r>
+      <w:proofErr w:type="spellStart"/>
       <w:r>
         <w:rPr>
           <w:rStyle w:val="VerbatimChar"/>
         </w:rPr>
         <w:t>get_word_freq</w:t>
       </w:r>
+      <w:proofErr w:type="spellEnd"/>
       <w:r>
         <w:t xml:space="preserve"> function in </w:t>
       </w:r>
@@ -4754,12 +5249,14 @@
       <w:r>
         <w:t xml:space="preserve">: Read and complete the missing lines in the </w:t>
       </w:r>
+      <w:proofErr w:type="spellStart"/>
       <w:r>
         <w:rPr>
           <w:rStyle w:val="VerbatimChar"/>
         </w:rPr>
         <w:t>get_pairs</w:t>
       </w:r>
+      <w:proofErr w:type="spellEnd"/>
       <w:r>
         <w:t xml:space="preserve"> function in </w:t>
       </w:r>
@@ -4772,12 +5269,14 @@
       <w:r>
         <w:t xml:space="preserve"> to implement the step 2 above. This function takes the word frequency record returned from </w:t>
       </w:r>
+      <w:proofErr w:type="spellStart"/>
       <w:r>
         <w:rPr>
           <w:rStyle w:val="VerbatimChar"/>
         </w:rPr>
         <w:t>get_word_freq</w:t>
       </w:r>
+      <w:proofErr w:type="spellEnd"/>
       <w:r>
         <w:t xml:space="preserve"> as input, split the words into tokens (characters at this initial step), and counts token-pairs frequency.</w:t>
       </w:r>
@@ -4798,21 +5297,25 @@
         <w:br/>
         <w:t xml:space="preserve">Read the </w:t>
       </w:r>
+      <w:proofErr w:type="spellStart"/>
       <w:r>
         <w:rPr>
           <w:rStyle w:val="VerbatimChar"/>
         </w:rPr>
         <w:t>get_most_frequent_pair</w:t>
       </w:r>
+      <w:proofErr w:type="spellEnd"/>
       <w:r>
         <w:t xml:space="preserve"> and </w:t>
       </w:r>
+      <w:proofErr w:type="spellStart"/>
       <w:r>
         <w:rPr>
           <w:rStyle w:val="VerbatimChar"/>
         </w:rPr>
         <w:t>merge_byte_pairs</w:t>
       </w:r>
+      <w:proofErr w:type="spellEnd"/>
       <w:r>
         <w:t xml:space="preserve"> functions in </w:t>
       </w:r>
@@ -4830,14 +5333,32 @@
       </w:r>
       <w:r>
         <w:lastRenderedPageBreak/>
-        <w:t xml:space="preserve">In practise, after iterating over the input text for a desired number of times, we extract the resulting tokenization as our subword dictionary. For this purpose, we provide </w:t>
-      </w:r>
+        <w:t xml:space="preserve">In </w:t>
+      </w:r>
+      <w:proofErr w:type="spellStart"/>
+      <w:r>
+        <w:t>practise</w:t>
+      </w:r>
+      <w:proofErr w:type="spellEnd"/>
+      <w:r>
+        <w:t xml:space="preserve">, after iterating over the input text for a desired number of times, we extract the resulting tokenization as our </w:t>
+      </w:r>
+      <w:proofErr w:type="spellStart"/>
+      <w:r>
+        <w:t>subword</w:t>
+      </w:r>
+      <w:proofErr w:type="spellEnd"/>
+      <w:r>
+        <w:t xml:space="preserve"> dictionary. For this purpose, we provide </w:t>
+      </w:r>
+      <w:proofErr w:type="spellStart"/>
       <w:r>
         <w:rPr>
           <w:rStyle w:val="VerbatimChar"/>
         </w:rPr>
         <w:t>get_subword_tokens</w:t>
       </w:r>
+      <w:proofErr w:type="spellEnd"/>
       <w:r>
         <w:t xml:space="preserve"> function in </w:t>
       </w:r>
@@ -4871,14 +5392,24 @@
         <w:t>main.py</w:t>
       </w:r>
       <w:r>
-        <w:t xml:space="preserve"> to test the BPE algorithm for one step. A correct implementation of </w:t>
-      </w:r>
+        <w:t xml:space="preserve"> to test the BPE algorithm for one step. </w:t>
+      </w:r>
+      <w:proofErr w:type="gramStart"/>
+      <w:r>
+        <w:t>A correct</w:t>
+      </w:r>
+      <w:proofErr w:type="gramEnd"/>
+      <w:r>
+        <w:t xml:space="preserve"> implementation of </w:t>
+      </w:r>
+      <w:proofErr w:type="spellStart"/>
       <w:r>
         <w:rPr>
           <w:rStyle w:val="VerbatimChar"/>
         </w:rPr>
         <w:t>get_pairs</w:t>
       </w:r>
+      <w:proofErr w:type="spellEnd"/>
       <w:r>
         <w:t xml:space="preserve"> should pass all the tests.</w:t>
       </w:r>
@@ -4913,12 +5444,14 @@
       <w:r>
         <w:t xml:space="preserve">: Read and complete the missing lines in the </w:t>
       </w:r>
+      <w:proofErr w:type="spellStart"/>
       <w:r>
         <w:rPr>
           <w:rStyle w:val="VerbatimChar"/>
         </w:rPr>
         <w:t>exract_bpe_subwords</w:t>
       </w:r>
+      <w:proofErr w:type="spellEnd"/>
       <w:r>
         <w:t xml:space="preserve"> function in </w:t>
       </w:r>
@@ -4931,12 +5464,14 @@
       <w:r>
         <w:t xml:space="preserve"> that implements the full BPE algorithm. Once you finished, run the </w:t>
       </w:r>
+      <w:proofErr w:type="spellStart"/>
       <w:r>
         <w:rPr>
           <w:rStyle w:val="VerbatimChar"/>
         </w:rPr>
         <w:t>test_bpe</w:t>
       </w:r>
+      <w:proofErr w:type="spellEnd"/>
       <w:r>
         <w:t xml:space="preserve"> function in </w:t>
       </w:r>
@@ -4949,12 +5484,14 @@
       <w:r>
         <w:t xml:space="preserve">, a correct implementation of </w:t>
       </w:r>
+      <w:proofErr w:type="spellStart"/>
       <w:r>
         <w:rPr>
           <w:rStyle w:val="VerbatimChar"/>
         </w:rPr>
         <w:t>exract_bpe_subwords</w:t>
       </w:r>
+      <w:proofErr w:type="spellEnd"/>
       <w:r>
         <w:t xml:space="preserve"> should pass all the tests.</w:t>
       </w:r>
@@ -4991,14 +5528,32 @@
         <w:pStyle w:val="FirstParagraph"/>
       </w:pPr>
       <w:r>
-        <w:t xml:space="preserve">Now, let’s run this algorithm on a larger scale. In particular, we will run on many Wikipedia paragraphs. As usual, let’s use the Huggingface library to download the data (the </w:t>
-      </w:r>
+        <w:t xml:space="preserve">Now, let’s run this algorithm on a larger scale. </w:t>
+      </w:r>
+      <w:proofErr w:type="gramStart"/>
+      <w:r>
+        <w:t>In particular, we</w:t>
+      </w:r>
+      <w:proofErr w:type="gramEnd"/>
+      <w:r>
+        <w:t xml:space="preserve"> will run on many Wikipedia paragraphs. As usual, let’s use the </w:t>
+      </w:r>
+      <w:proofErr w:type="spellStart"/>
+      <w:r>
+        <w:t>Huggingface</w:t>
+      </w:r>
+      <w:proofErr w:type="spellEnd"/>
+      <w:r>
+        <w:t xml:space="preserve"> library to download the data (the </w:t>
+      </w:r>
+      <w:proofErr w:type="spellStart"/>
       <w:r>
         <w:rPr>
           <w:rStyle w:val="VerbatimChar"/>
         </w:rPr>
         <w:t>load_bpe_data</w:t>
       </w:r>
+      <w:proofErr w:type="spellEnd"/>
       <w:r>
         <w:t xml:space="preserve"> function).</w:t>
       </w:r>
@@ -5015,12 +5570,14 @@
       <w:r>
         <w:t xml:space="preserve">: Read and run the </w:t>
       </w:r>
+      <w:proofErr w:type="spellStart"/>
       <w:r>
         <w:rPr>
           <w:rStyle w:val="VerbatimChar"/>
         </w:rPr>
         <w:t>bpe_on_wikitext</w:t>
       </w:r>
+      <w:proofErr w:type="spellEnd"/>
       <w:r>
         <w:t xml:space="preserve"> in </w:t>
       </w:r>
@@ -5031,7 +5588,31 @@
         <w:t>main.py</w:t>
       </w:r>
       <w:r>
-        <w:t xml:space="preserve"> that iterates the BPE algorithm on a subset of Wikipedia, and interprets the final subwords extracted from the Wikipedia documents. In particular, identify examples of subwords that correspond to</w:t>
+        <w:t xml:space="preserve"> that iterates the BPE algorithm on a subset of Wikipedia, and interprets the final </w:t>
+      </w:r>
+      <w:proofErr w:type="spellStart"/>
+      <w:r>
+        <w:t>subwords</w:t>
+      </w:r>
+      <w:proofErr w:type="spellEnd"/>
+      <w:r>
+        <w:t xml:space="preserve"> extracted from the Wikipedia documents. </w:t>
+      </w:r>
+      <w:proofErr w:type="gramStart"/>
+      <w:r>
+        <w:t>In particular, identify</w:t>
+      </w:r>
+      <w:proofErr w:type="gramEnd"/>
+      <w:r>
+        <w:t xml:space="preserve"> examples of </w:t>
+      </w:r>
+      <w:proofErr w:type="spellStart"/>
+      <w:r>
+        <w:t>subwords</w:t>
+      </w:r>
+      <w:proofErr w:type="spellEnd"/>
+      <w:r>
+        <w:t xml:space="preserve"> that correspond to</w:t>
       </w:r>
     </w:p>
     <w:p>
@@ -5064,7 +5645,15 @@
         </w:numPr>
       </w:pPr>
       <w:r>
-        <w:t>non-English words(including other languages or common sequence special characters)</w:t>
+        <w:t xml:space="preserve">non-English </w:t>
+      </w:r>
+      <w:proofErr w:type="gramStart"/>
+      <w:r>
+        <w:t>words(</w:t>
+      </w:r>
+      <w:proofErr w:type="gramEnd"/>
+      <w:r>
+        <w:t>including other languages or common sequence special characters)</w:t>
       </w:r>
     </w:p>
     <w:p>
@@ -5072,7 +5661,15 @@
         <w:pStyle w:val="FirstParagraph"/>
       </w:pPr>
       <w:r>
-        <w:t>Explain why these subwords have come about. (no more than 10 sentences)</w:t>
+        <w:t xml:space="preserve">Explain why these </w:t>
+      </w:r>
+      <w:proofErr w:type="spellStart"/>
+      <w:r>
+        <w:t>subwords</w:t>
+      </w:r>
+      <w:proofErr w:type="spellEnd"/>
+      <w:r>
+        <w:t xml:space="preserve"> have come about. (no more than 10 sentences)</w:t>
       </w:r>
       <w:r>
         <w:br/>
@@ -5084,8 +5681,13 @@
       </w:pPr>
       <w:bookmarkStart w:id="17" w:name="X5b5ddef1865ad7c7c9b32f9b2b826da1f5e7a98"/>
       <w:bookmarkEnd w:id="16"/>
-      <w:r>
-        <w:t>Additonal Readings: Other Tokenization Algorithms</w:t>
+      <w:proofErr w:type="spellStart"/>
+      <w:r>
+        <w:t>Additonal</w:t>
+      </w:r>
+      <w:proofErr w:type="spellEnd"/>
+      <w:r>
+        <w:t xml:space="preserve"> Readings: Other Tokenization Algorithms</w:t>
       </w:r>
     </w:p>
     <w:p>
@@ -5093,9 +5695,11 @@
         <w:pStyle w:val="Heading4"/>
       </w:pPr>
       <w:bookmarkStart w:id="18" w:name="wordpiece"/>
+      <w:proofErr w:type="spellStart"/>
       <w:r>
         <w:t>WordPiece</w:t>
       </w:r>
+      <w:proofErr w:type="spellEnd"/>
     </w:p>
     <w:p>
       <w:pPr>
@@ -5103,7 +5707,22 @@
       </w:pPr>
       <w:r>
         <w:br/>
-        <w:t xml:space="preserve">WordPiece is the subword tokenization algorithm used for </w:t>
+      </w:r>
+      <w:proofErr w:type="spellStart"/>
+      <w:r>
+        <w:t>WordPiece</w:t>
+      </w:r>
+      <w:proofErr w:type="spellEnd"/>
+      <w:r>
+        <w:t xml:space="preserve"> is the </w:t>
+      </w:r>
+      <w:proofErr w:type="spellStart"/>
+      <w:r>
+        <w:t>subword</w:t>
+      </w:r>
+      <w:proofErr w:type="spellEnd"/>
+      <w:r>
+        <w:t xml:space="preserve"> tokenization algorithm used for </w:t>
       </w:r>
       <w:hyperlink r:id="rId15">
         <w:r>
@@ -5117,12 +5736,14 @@
         <w:t xml:space="preserve">, </w:t>
       </w:r>
       <w:hyperlink r:id="rId16">
+        <w:proofErr w:type="spellStart"/>
         <w:r>
           <w:rPr>
             <w:rStyle w:val="Hyperlink"/>
           </w:rPr>
           <w:t>DistilBERT</w:t>
         </w:r>
+        <w:proofErr w:type="spellEnd"/>
       </w:hyperlink>
       <w:r>
         <w:t xml:space="preserve">, and </w:t>
@@ -5136,19 +5757,64 @@
         </w:r>
       </w:hyperlink>
       <w:r>
-        <w:t xml:space="preserve">. The algorithm was outlined in  and is very similar to BPE. WordPiece first initializes the vocabulary to include every character present in the training data and progressively learns </w:t>
+        <w:t xml:space="preserve">. The algorithm was outlined </w:t>
+      </w:r>
+      <w:proofErr w:type="gramStart"/>
+      <w:r>
+        <w:t>in  and</w:t>
+      </w:r>
+      <w:proofErr w:type="gramEnd"/>
+      <w:r>
+        <w:t xml:space="preserve"> is very similar to BPE. </w:t>
+      </w:r>
+      <w:proofErr w:type="spellStart"/>
+      <w:r>
+        <w:t>WordPiece</w:t>
+      </w:r>
+      <w:proofErr w:type="spellEnd"/>
+      <w:r>
+        <w:t xml:space="preserve"> first initializes the vocabulary to include every character present in the training data and progressively learns </w:t>
       </w:r>
       <w:r>
         <w:lastRenderedPageBreak/>
-        <w:t>a given number of merge rules. In contrast to BPE, WordPiece does not choose the most frequent symbol pair, but the one that maximizes the likelihood of the training data once added to the vocabulary.</w:t>
+        <w:t xml:space="preserve">a given number of merge rules. In contrast to BPE, </w:t>
+      </w:r>
+      <w:proofErr w:type="spellStart"/>
+      <w:r>
+        <w:t>WordPiece</w:t>
+      </w:r>
+      <w:proofErr w:type="spellEnd"/>
+      <w:r>
+        <w:t xml:space="preserve"> does not choose the most frequent symbol pair, but the one that maximizes the likelihood of the training data once added to the vocabulary.</w:t>
       </w:r>
     </w:p>
     <w:p>
       <w:pPr>
         <w:pStyle w:val="BodyText"/>
       </w:pPr>
-      <w:r>
-        <w:t xml:space="preserve">So what does this mean exactly? Referring to the previous example, maximizing the likelihood of the training data is equivalent to finding the symbol pair, whose probability is divided by the probabilities of its first symbol followed by its second symbol is the greatest among all symbol pairs. E.g. “u”, followed by “g” would have only been merged if the probability of “ug” divided by “u”, “g” would have been greater than for any other symbol pair. Intuitively, WordPiece is slightly different from BPE in that it evaluates what it </w:t>
+      <w:proofErr w:type="gramStart"/>
+      <w:r>
+        <w:t>So</w:t>
+      </w:r>
+      <w:proofErr w:type="gramEnd"/>
+      <w:r>
+        <w:t xml:space="preserve"> what does this mean exactly? Referring to the previous example, maximizing the likelihood of the training data is equivalent to finding the symbol pair, whose probability is divided by the probabilities of its first symbol followed by its second symbol is the greatest among all </w:t>
+      </w:r>
+      <w:proofErr w:type="gramStart"/>
+      <w:r>
+        <w:t>symbol pairs</w:t>
+      </w:r>
+      <w:proofErr w:type="gramEnd"/>
+      <w:r>
+        <w:t xml:space="preserve">. E.g. “u”, followed by “g” would have only been merged if the probability of “ug” divided by “u”, “g” would have been greater than for any other symbol pair. Intuitively, </w:t>
+      </w:r>
+      <w:proofErr w:type="spellStart"/>
+      <w:r>
+        <w:t>WordPiece</w:t>
+      </w:r>
+      <w:proofErr w:type="spellEnd"/>
+      <w:r>
+        <w:t xml:space="preserve"> is slightly different from BPE in that it evaluates what it </w:t>
       </w:r>
       <w:r>
         <w:rPr>
@@ -5187,14 +5853,70 @@
       </w:pPr>
       <w:r>
         <w:br/>
-        <w:t>Unigram is a subword tokenization algorithm introduced in . In contrast to BPE or WordPiece, Unigram initializes its base vocabulary to a large number of symbols and progressively trims down each symbol to obtain a smaller vocabulary. The base vocabulary could for instance correspond to all pre-tokenized words and the most common substrings. Unigram is not used directly for any of the models in the transformers, but it’s used in conjunction with SentencePiece(</w:t>
+        <w:t xml:space="preserve">Unigram is a </w:t>
+      </w:r>
+      <w:proofErr w:type="spellStart"/>
+      <w:r>
+        <w:t>subword</w:t>
+      </w:r>
+      <w:proofErr w:type="spellEnd"/>
+      <w:r>
+        <w:t xml:space="preserve"> tokenization algorithm introduced </w:t>
+      </w:r>
+      <w:proofErr w:type="gramStart"/>
+      <w:r>
+        <w:t>in .</w:t>
+      </w:r>
+      <w:proofErr w:type="gramEnd"/>
+      <w:r>
+        <w:t xml:space="preserve"> In contrast to BPE or </w:t>
+      </w:r>
+      <w:proofErr w:type="spellStart"/>
+      <w:r>
+        <w:t>WordPiece</w:t>
+      </w:r>
+      <w:proofErr w:type="spellEnd"/>
+      <w:r>
+        <w:t xml:space="preserve">, Unigram initializes its base vocabulary to </w:t>
+      </w:r>
+      <w:proofErr w:type="gramStart"/>
+      <w:r>
+        <w:t>a large number of</w:t>
+      </w:r>
+      <w:proofErr w:type="gramEnd"/>
+      <w:r>
+        <w:t xml:space="preserve"> symbols and progressively trims down each symbol to obtain a smaller vocabulary. The base vocabulary could for instance correspond to all pre-tokenized words and the most common substrings. Unigram is not used directly for any of the models in the transformers, but it’s used in conjunction with </w:t>
+      </w:r>
+      <w:proofErr w:type="spellStart"/>
+      <w:r>
+        <w:t>SentencePiece</w:t>
+      </w:r>
+      <w:proofErr w:type="spellEnd"/>
+      <w:r>
+        <w:t>(</w:t>
       </w:r>
       <w:hyperlink w:anchor="paragraph:sentetncepiece">
         <w:r>
           <w:rPr>
             <w:rStyle w:val="Hyperlink"/>
           </w:rPr>
-          <w:t>[paragraph:sentetncepiece]</w:t>
+          <w:t>[</w:t>
+        </w:r>
+        <w:proofErr w:type="spellStart"/>
+        <w:proofErr w:type="gramStart"/>
+        <w:r>
+          <w:rPr>
+            <w:rStyle w:val="Hyperlink"/>
+          </w:rPr>
+          <w:t>paragraph:sentetncepiece</w:t>
+        </w:r>
+        <w:proofErr w:type="spellEnd"/>
+        <w:proofErr w:type="gramEnd"/>
+        <w:r>
+          <w:rPr>
+            <w:rStyle w:val="Hyperlink"/>
+          </w:rPr>
+          <w:t>]</w:t>
         </w:r>
       </w:hyperlink>
       <w:r>
@@ -5214,7 +5936,15 @@
         <w:pStyle w:val="BodyText"/>
       </w:pPr>
       <w:r>
-        <w:t>Because Unigram is not based on merge rules (in contrast to BPE and WordPiece), the algorithm has several ways of tokenizing new text after training. As an example, if a trained Unigram tokenizer exhibits the vocabulary:</w:t>
+        <w:t xml:space="preserve">Because Unigram is not based on merge rules (in contrast to BPE and </w:t>
+      </w:r>
+      <w:proofErr w:type="spellStart"/>
+      <w:r>
+        <w:t>WordPiece</w:t>
+      </w:r>
+      <w:proofErr w:type="spellEnd"/>
+      <w:r>
+        <w:t>), the algorithm has several ways of tokenizing new text after training. As an example, if a trained Unigram tokenizer exhibits the vocabulary:</w:t>
       </w:r>
       <w:r>
         <w:br/>
@@ -5261,7 +5991,23 @@
         <w:t>[“h”, “u”, “g”, “s”]</w:t>
       </w:r>
       <w:r>
-        <w:t>. So which one to choose? Unigram saves the probability of each token in the training corpus on top of saving the vocabulary so that the probability of each possible tokenization can be computed after training. The algorithm simply picks the most likely tokenization in practice but also offers the possibility to sample a possible tokenization according to their probabilities.</w:t>
+        <w:t xml:space="preserve">. </w:t>
+      </w:r>
+      <w:proofErr w:type="gramStart"/>
+      <w:r>
+        <w:t>So</w:t>
+      </w:r>
+      <w:proofErr w:type="gramEnd"/>
+      <w:r>
+        <w:t xml:space="preserve"> which one </w:t>
+      </w:r>
+      <w:proofErr w:type="gramStart"/>
+      <w:r>
+        <w:t>to</w:t>
+      </w:r>
+      <w:proofErr w:type="gramEnd"/>
+      <w:r>
+        <w:t xml:space="preserve"> choose? Unigram saves the probability of each token in the training corpus on top of saving the vocabulary so that the probability of each possible tokenization can be computed after training. The algorithm simply picks the most likely tokenization in practice but also offers the possibility to sample a possible tokenization according to their probabilities.</w:t>
       </w:r>
     </w:p>
     <w:p>
@@ -5269,7 +6015,23 @@
         <w:pStyle w:val="BodyText"/>
       </w:pPr>
       <w:r>
-        <w:t xml:space="preserve">Those probabilities are defined by the loss the tokenizer is trained on. Assuming that the training data consists of the words </w:t>
+        <w:t xml:space="preserve">Those probabilities are defined by the loss the tokenizer is trained </w:t>
+      </w:r>
+      <w:proofErr w:type="gramStart"/>
+      <w:r>
+        <w:t>on</w:t>
+      </w:r>
+      <w:proofErr w:type="gramEnd"/>
+      <w:r>
+        <w:t xml:space="preserve">. </w:t>
+      </w:r>
+      <w:proofErr w:type="gramStart"/>
+      <w:r>
+        <w:t>Assuming that</w:t>
+      </w:r>
+      <w:proofErr w:type="gramEnd"/>
+      <w:r>
+        <w:t xml:space="preserve"> the training data consists of the words </w:t>
       </w:r>
       <m:oMath>
         <m:sSub>
@@ -5610,9 +6372,11 @@
       </w:pPr>
       <w:bookmarkStart w:id="20" w:name="sentencepiece"/>
       <w:bookmarkEnd w:id="19"/>
+      <w:proofErr w:type="spellStart"/>
       <w:r>
         <w:t>SentencePiece</w:t>
       </w:r>
+      <w:proofErr w:type="spellEnd"/>
     </w:p>
     <w:p>
       <w:pPr>
@@ -5635,7 +6399,15 @@
         </w:r>
       </w:hyperlink>
       <w:r>
-        <w:t xml:space="preserve"> uses a specific Chinese, Japanese, and Thai pre-tokenizer). To solve this problem more generally,  treats the input as a raw input stream, thus including the space in the set of characters to use. It then uses the BPE or unigram algorithm to construct the appropriate vocabulary.</w:t>
+        <w:t xml:space="preserve"> uses a specific Chinese, Japanese, and Thai pre-tokenizer). To solve this problem more </w:t>
+      </w:r>
+      <w:proofErr w:type="gramStart"/>
+      <w:r>
+        <w:t>generally,  treats</w:t>
+      </w:r>
+      <w:proofErr w:type="gramEnd"/>
+      <w:r>
+        <w:t xml:space="preserve"> the input as a raw input stream, thus including the space in the set of characters to use. It then uses the BPE or unigram algorithm to construct the appropriate vocabulary.</w:t>
       </w:r>
     </w:p>
     <w:p>
@@ -5646,15 +6418,33 @@
         <w:t xml:space="preserve">The </w:t>
       </w:r>
       <w:hyperlink r:id="rId19" w:anchor="transformers.XLNetTokenizer">
+        <w:proofErr w:type="spellStart"/>
         <w:r>
           <w:rPr>
             <w:rStyle w:val="Hyperlink"/>
           </w:rPr>
           <w:t>XLNetTokenizer</w:t>
         </w:r>
+        <w:proofErr w:type="spellEnd"/>
       </w:hyperlink>
       <w:r>
-        <w:t xml:space="preserve"> uses SentencePiece for example, which is also why in the example earlier the “” character was included in the vocabulary. Decoding with SentencePiece is very easy since all tokens can just be concatenated and “” is replaced by a space.</w:t>
+        <w:t xml:space="preserve"> uses </w:t>
+      </w:r>
+      <w:proofErr w:type="spellStart"/>
+      <w:r>
+        <w:t>SentencePiece</w:t>
+      </w:r>
+      <w:proofErr w:type="spellEnd"/>
+      <w:r>
+        <w:t xml:space="preserve"> for example, which is also why in the example earlier the “” character was included in the vocabulary. Decoding with </w:t>
+      </w:r>
+      <w:proofErr w:type="spellStart"/>
+      <w:r>
+        <w:t>SentencePiece</w:t>
+      </w:r>
+      <w:proofErr w:type="spellEnd"/>
+      <w:r>
+        <w:t xml:space="preserve"> is very easy since all tokens can just be concatenated and “” is replaced by a space.</w:t>
       </w:r>
     </w:p>
     <w:p>
@@ -5662,7 +6452,23 @@
         <w:pStyle w:val="BodyText"/>
       </w:pPr>
       <w:r>
-        <w:t xml:space="preserve">All transformer models in the library that use SentencePiece use it in combination with unigram. Examples of models using SentencePiece are </w:t>
+        <w:t xml:space="preserve">All transformer models in the library that use </w:t>
+      </w:r>
+      <w:proofErr w:type="spellStart"/>
+      <w:r>
+        <w:t>SentencePiece</w:t>
+      </w:r>
+      <w:proofErr w:type="spellEnd"/>
+      <w:r>
+        <w:t xml:space="preserve"> use it in combination with unigram. Examples of models using </w:t>
+      </w:r>
+      <w:proofErr w:type="spellStart"/>
+      <w:r>
+        <w:t>SentencePiece</w:t>
+      </w:r>
+      <w:proofErr w:type="spellEnd"/>
+      <w:r>
+        <w:t xml:space="preserve"> are </w:t>
       </w:r>
       <w:hyperlink r:id="rId20">
         <w:r>
@@ -5676,6 +6482,7 @@
         <w:t xml:space="preserve"> </w:t>
       </w:r>
       <w:hyperlink r:id="rId21">
+        <w:proofErr w:type="spellStart"/>
         <w:r>
           <w:rPr>
             <w:rStyle w:val="Hyperlink"/>
@@ -5693,6 +6500,7 @@
           </w:rPr>
           <w:t>Marian</w:t>
         </w:r>
+        <w:proofErr w:type="spellEnd"/>
       </w:hyperlink>
       <w:r>
         <w:t xml:space="preserve">, and </w:t>
@@ -5726,7 +6534,15 @@
         <w:pStyle w:val="FirstParagraph"/>
       </w:pPr>
       <w:r>
-        <w:t>In the second part of the homework, we will build, train, and evaluate fixed-window MLP language models as we learned in class: given the context words in the fixed-size window on the left hand side, predict the next word continuation.</w:t>
+        <w:t xml:space="preserve">In the second part of the homework, we will build, train, and evaluate fixed-window MLP language models as we learned in class: given the context words in the fixed-size window on the </w:t>
+      </w:r>
+      <w:proofErr w:type="gramStart"/>
+      <w:r>
+        <w:t>left hand</w:t>
+      </w:r>
+      <w:proofErr w:type="gramEnd"/>
+      <w:r>
+        <w:t xml:space="preserve"> side, predict the next word continuation.</w:t>
       </w:r>
     </w:p>
     <w:p>
@@ -5805,15 +6621,25 @@
         <w:t xml:space="preserve">We will be using the same </w:t>
       </w:r>
       <w:hyperlink r:id="rId25">
+        <w:proofErr w:type="spellStart"/>
         <w:r>
           <w:rPr>
             <w:rStyle w:val="Hyperlink"/>
           </w:rPr>
           <w:t>WikiText</w:t>
         </w:r>
+        <w:proofErr w:type="spellEnd"/>
       </w:hyperlink>
       <w:r>
-        <w:t xml:space="preserve"> dataset we used for building n-gram LM in homework 2. We follow similar preprocessing steps to split paragraphs into sentences followed by tokenization (Now we have learned more about subword tokenization in class and the previous question!).</w:t>
+        <w:t xml:space="preserve"> dataset we used for building n-gram LM in homework 2. We follow similar preprocessing steps to split paragraphs into sentences followed by tokenization (Now we have learned more about </w:t>
+      </w:r>
+      <w:proofErr w:type="spellStart"/>
+      <w:r>
+        <w:t>subword</w:t>
+      </w:r>
+      <w:proofErr w:type="spellEnd"/>
+      <w:r>
+        <w:t xml:space="preserve"> tokenization in class and the previous question!).</w:t>
       </w:r>
       <w:r>
         <w:br/>
@@ -5828,12 +6654,14 @@
       <w:r>
         <w:t xml:space="preserve"> read the </w:t>
       </w:r>
+      <w:proofErr w:type="spellStart"/>
       <w:r>
         <w:rPr>
           <w:rStyle w:val="VerbatimChar"/>
         </w:rPr>
         <w:t>preprocess_data</w:t>
       </w:r>
+      <w:proofErr w:type="spellEnd"/>
       <w:r>
         <w:t xml:space="preserve"> function in </w:t>
       </w:r>
@@ -5876,8 +6704,29 @@
         <w:pStyle w:val="FirstParagraph"/>
       </w:pPr>
       <w:r>
-        <w:t>Let’s now turn to building our model. Here, we are following the footsteps of the neural probabilistic language model (NPLM) , which is extending earlier studies such as .</w:t>
-      </w:r>
+        <w:t xml:space="preserve">Let’s now turn to building our model. Here, we are </w:t>
+      </w:r>
+      <w:proofErr w:type="gramStart"/>
+      <w:r>
+        <w:t>following</w:t>
+      </w:r>
+      <w:proofErr w:type="gramEnd"/>
+      <w:r>
+        <w:t xml:space="preserve"> the footsteps of the neural probabilistic language model (NPLM</w:t>
+      </w:r>
+      <w:proofErr w:type="gramStart"/>
+      <w:r>
+        <w:t>) ,</w:t>
+      </w:r>
+      <w:proofErr w:type="gramEnd"/>
+      <w:r>
+        <w:t xml:space="preserve"> which is extending earlier studies such </w:t>
+      </w:r>
+      <w:proofErr w:type="gramStart"/>
+      <w:r>
+        <w:t>as .</w:t>
+      </w:r>
+      <w:proofErr w:type="gramEnd"/>
     </w:p>
     <w:p>
       <w:pPr>
@@ -5943,7 +6792,15 @@
         <w:pStyle w:val="BodyText"/>
       </w:pPr>
       <w:r>
-        <w:t>We will follow a modular design for our implementation to make it more interpretable. In particular, will implement 3 layers:</w:t>
+        <w:t xml:space="preserve">We will follow a modular design for our implementation to make it more interpretable. </w:t>
+      </w:r>
+      <w:proofErr w:type="gramStart"/>
+      <w:r>
+        <w:t>In particular, will</w:t>
+      </w:r>
+      <w:proofErr w:type="gramEnd"/>
+      <w:r>
+        <w:t xml:space="preserve"> implement 3 layers:</w:t>
       </w:r>
     </w:p>
     <w:p>
@@ -6046,12 +6903,14 @@
           <w:numId w:val="17"/>
         </w:numPr>
       </w:pPr>
+      <w:proofErr w:type="spellStart"/>
       <w:r>
         <w:rPr>
           <w:rStyle w:val="VerbatimChar"/>
         </w:rPr>
         <w:t>NPLM_first_block</w:t>
       </w:r>
+      <w:proofErr w:type="spellEnd"/>
       <w:r>
         <w:t>: input layer that embeds the input token ids into embedding vectors, concatenates the embeddings, applies linear transformation, layer normalization, and dropout</w:t>
       </w:r>
@@ -6063,12 +6922,14 @@
           <w:numId w:val="17"/>
         </w:numPr>
       </w:pPr>
+      <w:proofErr w:type="spellStart"/>
       <w:r>
         <w:rPr>
           <w:rStyle w:val="VerbatimChar"/>
         </w:rPr>
         <w:t>NPLM_block</w:t>
       </w:r>
+      <w:proofErr w:type="spellEnd"/>
       <w:r>
         <w:t>: middle layers with linear transformation, tanh activation, residual connection, layer normalization, and dropout.</w:t>
       </w:r>
@@ -6080,14 +6941,24 @@
           <w:numId w:val="17"/>
         </w:numPr>
       </w:pPr>
+      <w:proofErr w:type="spellStart"/>
       <w:r>
         <w:rPr>
           <w:rStyle w:val="VerbatimChar"/>
         </w:rPr>
         <w:t>NPLM_final_block</w:t>
       </w:r>
-      <w:r>
-        <w:t>: output layer that transforms hidden representation to log probability over the vocabulary with log softmax.</w:t>
+      <w:proofErr w:type="spellEnd"/>
+      <w:r>
+        <w:t xml:space="preserve">: output layer that transforms hidden representation to log probability over the vocabulary with log </w:t>
+      </w:r>
+      <w:proofErr w:type="spellStart"/>
+      <w:r>
+        <w:t>softmax</w:t>
+      </w:r>
+      <w:proofErr w:type="spellEnd"/>
+      <w:r>
+        <w:t>.</w:t>
       </w:r>
     </w:p>
     <w:p>
@@ -6105,56 +6976,66 @@
         <w:t xml:space="preserve">: check out </w:t>
       </w:r>
       <w:hyperlink r:id="rId27">
+        <w:proofErr w:type="spellStart"/>
         <w:r>
           <w:rPr>
             <w:rStyle w:val="Hyperlink"/>
           </w:rPr>
           <w:t>nn.LayerNorm</w:t>
         </w:r>
+        <w:proofErr w:type="spellEnd"/>
       </w:hyperlink>
       <w:r>
         <w:t xml:space="preserve"> and </w:t>
       </w:r>
       <w:hyperlink r:id="rId28">
+        <w:proofErr w:type="spellStart"/>
         <w:r>
           <w:rPr>
             <w:rStyle w:val="Hyperlink"/>
           </w:rPr>
           <w:t>nn.Dropout</w:t>
         </w:r>
+        <w:proofErr w:type="spellEnd"/>
       </w:hyperlink>
       <w:r>
         <w:t xml:space="preserve">, </w:t>
       </w:r>
       <w:hyperlink r:id="rId29">
+        <w:proofErr w:type="spellStart"/>
         <w:r>
           <w:rPr>
             <w:rStyle w:val="Hyperlink"/>
           </w:rPr>
           <w:t>torch.tanh</w:t>
         </w:r>
+        <w:proofErr w:type="spellEnd"/>
       </w:hyperlink>
       <w:r>
         <w:t xml:space="preserve"> and </w:t>
       </w:r>
       <w:hyperlink r:id="rId30">
+        <w:proofErr w:type="spellStart"/>
         <w:r>
           <w:rPr>
             <w:rStyle w:val="Hyperlink"/>
           </w:rPr>
           <w:t>nn.functional.log_softmax</w:t>
         </w:r>
+        <w:proofErr w:type="spellEnd"/>
       </w:hyperlink>
       <w:r>
         <w:t xml:space="preserve"> for more details on these layers and operations. For embedding concatenation, you may find </w:t>
       </w:r>
       <w:hyperlink r:id="rId31">
+        <w:proofErr w:type="spellStart"/>
         <w:r>
           <w:rPr>
             <w:rStyle w:val="Hyperlink"/>
           </w:rPr>
           <w:t>torch.Tensor.view</w:t>
         </w:r>
+        <w:proofErr w:type="spellEnd"/>
       </w:hyperlink>
       <w:r>
         <w:t xml:space="preserve"> useful. Also, follow the step-by-step comments in the code for the requirements of the implementation.</w:t>
@@ -6179,7 +7060,21 @@
         <w:rPr>
           <w:rStyle w:val="VerbatimChar"/>
         </w:rPr>
-        <w:t>__init__</w:t>
+        <w:t>__</w:t>
+      </w:r>
+      <w:proofErr w:type="spellStart"/>
+      <w:r>
+        <w:rPr>
+          <w:rStyle w:val="VerbatimChar"/>
+        </w:rPr>
+        <w:t>init</w:t>
+      </w:r>
+      <w:proofErr w:type="spellEnd"/>
+      <w:r>
+        <w:rPr>
+          <w:rStyle w:val="VerbatimChar"/>
+        </w:rPr>
+        <w:t>__</w:t>
       </w:r>
       <w:r>
         <w:t xml:space="preserve"> and </w:t>
@@ -6214,15 +7109,25 @@
         <w:t>Hint</w:t>
       </w:r>
       <w:r>
-        <w:t xml:space="preserve">: remember to apply ReLU non-linear activation after each middle layer, details at </w:t>
+        <w:t xml:space="preserve">: remember to apply </w:t>
+      </w:r>
+      <w:proofErr w:type="spellStart"/>
+      <w:r>
+        <w:t>ReLU</w:t>
+      </w:r>
+      <w:proofErr w:type="spellEnd"/>
+      <w:r>
+        <w:t xml:space="preserve"> non-linear activation after each middle layer, details at </w:t>
       </w:r>
       <w:hyperlink r:id="rId32">
+        <w:proofErr w:type="spellStart"/>
         <w:r>
           <w:rPr>
             <w:rStyle w:val="Hyperlink"/>
           </w:rPr>
           <w:t>nn.functional.relu</w:t>
         </w:r>
+        <w:proofErr w:type="spellEnd"/>
       </w:hyperlink>
       <w:r>
         <w:t>.</w:t>
@@ -6243,7 +7148,15 @@
         <w:pStyle w:val="FirstParagraph"/>
       </w:pPr>
       <w:r>
-        <w:t xml:space="preserve">Now it’s time to train and evaluate it! Like the previous homework, we will use cross-entropy loss between the predictions of our language model and actual words that appeared in our training data. Note that we applied log softmax to the final output of the LM, as described in homework to, we will use </w:t>
+        <w:t xml:space="preserve">Now it’s time to train and evaluate it! Like the previous homework, we will use cross-entropy loss between the predictions of our language model and actual words that appeared in our training data. Note that we applied log </w:t>
+      </w:r>
+      <w:proofErr w:type="spellStart"/>
+      <w:r>
+        <w:t>softmax</w:t>
+      </w:r>
+      <w:proofErr w:type="spellEnd"/>
+      <w:r>
+        <w:t xml:space="preserve"> to the final output of the LM, as described in homework to, we will use </w:t>
       </w:r>
       <w:hyperlink r:id="rId33" w:anchor="torch.nn.NLLLoss">
         <w:r>
@@ -6363,21 +7276,25 @@
       <w:r>
         <w:t xml:space="preserve"> Once you finished all the implementations, run </w:t>
       </w:r>
+      <w:proofErr w:type="spellStart"/>
       <w:r>
         <w:rPr>
           <w:rStyle w:val="VerbatimChar"/>
         </w:rPr>
         <w:t>load_data_mlp_lm</w:t>
       </w:r>
+      <w:proofErr w:type="spellEnd"/>
       <w:r>
         <w:t xml:space="preserve"> and </w:t>
       </w:r>
+      <w:proofErr w:type="spellStart"/>
       <w:r>
         <w:rPr>
           <w:rStyle w:val="VerbatimChar"/>
         </w:rPr>
         <w:t>single_run_mlp_lm</w:t>
       </w:r>
+      <w:proofErr w:type="spellEnd"/>
       <w:r>
         <w:t xml:space="preserve"> in </w:t>
       </w:r>
@@ -6409,7 +7326,15 @@
         <w:pStyle w:val="FirstParagraph"/>
       </w:pPr>
       <w:r>
-        <w:t xml:space="preserve">Note that compared with the original NPLM implementation, we reduce the model size by shrinking both the width and depth of our model, and we only use a small subset of the data. It is expected to take an hour or so to train the model on the CPU of your PC. Training the above LM with full size model and data might take hours to days. To save you time, we have trained a language model for you to play with. All you have to do is to download its weight parameters. Download the </w:t>
+        <w:t xml:space="preserve">Note that compared with the original NPLM implementation, we reduce the model size by shrinking both the width and depth of our model, and we only use a small subset of the data. It is expected to take an hour or so to train the model on the CPU of your PC. Training the above LM with full size model and data might take hours to days. To save you time, we have trained a language model for you to play with. All you </w:t>
+      </w:r>
+      <w:proofErr w:type="gramStart"/>
+      <w:r>
+        <w:t>have to</w:t>
+      </w:r>
+      <w:proofErr w:type="gramEnd"/>
+      <w:r>
+        <w:t xml:space="preserve"> do is to download its weight parameters. Download the </w:t>
       </w:r>
       <w:hyperlink r:id="rId34">
         <w:r>
@@ -6447,8 +7372,13 @@
           <w:numId w:val="18"/>
         </w:numPr>
       </w:pPr>
-      <w:r>
-        <w:t>First we will need to create a new model (with potentially random weights).</w:t>
+      <w:proofErr w:type="gramStart"/>
+      <w:r>
+        <w:t>First</w:t>
+      </w:r>
+      <w:proofErr w:type="gramEnd"/>
+      <w:r>
+        <w:t xml:space="preserve"> we will need to create a new model (with potentially random weights).</w:t>
       </w:r>
     </w:p>
     <w:p>
@@ -6463,12 +7393,14 @@
         <w:t xml:space="preserve">Then, we will copy the parameter values to the model using </w:t>
       </w:r>
       <w:hyperlink r:id="rId35">
+        <w:proofErr w:type="spellStart"/>
         <w:r>
           <w:rPr>
             <w:rStyle w:val="Hyperlink"/>
           </w:rPr>
           <w:t>load_state_dict</w:t>
         </w:r>
+        <w:proofErr w:type="spellEnd"/>
       </w:hyperlink>
       <w:r>
         <w:t xml:space="preserve"> function.</w:t>
@@ -6479,7 +7411,23 @@
         <w:pStyle w:val="FirstParagraph"/>
       </w:pPr>
       <w:r>
-        <w:t>We then evaluate the loaded model on the dev set. Now that we have loaded a pre-trained LM, how can we sample from it? We will implement two strategies, greedy decoding and top-p sampling  that we briefly discussed in homework 2.</w:t>
+        <w:t xml:space="preserve">We then evaluate the loaded model on the dev set. Now that we have loaded a pre-trained LM, how can we </w:t>
+      </w:r>
+      <w:proofErr w:type="gramStart"/>
+      <w:r>
+        <w:t>sample from</w:t>
+      </w:r>
+      <w:proofErr w:type="gramEnd"/>
+      <w:r>
+        <w:t xml:space="preserve"> it? We will implement two strategies, greedy decoding and top-p </w:t>
+      </w:r>
+      <w:proofErr w:type="gramStart"/>
+      <w:r>
+        <w:t>sampling  that</w:t>
+      </w:r>
+      <w:proofErr w:type="gramEnd"/>
+      <w:r>
+        <w:t xml:space="preserve"> we briefly discussed in homework 2.</w:t>
       </w:r>
     </w:p>
     <w:p>
@@ -6554,16 +7502,53 @@
         <w:pStyle w:val="BodyText"/>
       </w:pPr>
       <w:r>
-        <w:t xml:space="preserve">For top-p, we sample from the distribution proportional to word probabilities. Words with higher probabilities will be more likely to be sampled. However, we also have an option of filtering the low-probability tokens, and instead retaining tokens that constitute </w:t>
-      </w:r>
+        <w:t xml:space="preserve">For top-p, we </w:t>
+      </w:r>
+      <w:proofErr w:type="gramStart"/>
+      <w:r>
+        <w:t>sample from</w:t>
+      </w:r>
+      <w:proofErr w:type="gramEnd"/>
+      <w:r>
+        <w:t xml:space="preserve"> the distribution proportional to word probabilities. Words with higher probabilities will be more likely to be sampled. However, we also have an option of filtering the </w:t>
+      </w:r>
+      <w:proofErr w:type="gramStart"/>
+      <w:r>
+        <w:t>low-probability</w:t>
+      </w:r>
+      <w:proofErr w:type="gramEnd"/>
+      <w:r>
+        <w:t xml:space="preserve"> </w:t>
+      </w:r>
+      <w:proofErr w:type="gramStart"/>
+      <w:r>
+        <w:t>tokens, and</w:t>
+      </w:r>
+      <w:proofErr w:type="gramEnd"/>
+      <w:r>
+        <w:t xml:space="preserve"> instead retaining tokens that constitute </w:t>
+      </w:r>
+      <w:proofErr w:type="spellStart"/>
       <w:r>
         <w:rPr>
           <w:rStyle w:val="VerbatimChar"/>
         </w:rPr>
-        <w:t>top_p</w:t>
-      </w:r>
-      <w:r>
-        <w:t xml:space="preserve"> probability.</w:t>
+        <w:t>top</w:t>
+      </w:r>
+      <w:proofErr w:type="gramStart"/>
+      <w:r>
+        <w:rPr>
+          <w:rStyle w:val="VerbatimChar"/>
+        </w:rPr>
+        <w:t>_p</w:t>
+      </w:r>
+      <w:proofErr w:type="spellEnd"/>
+      <w:r>
+        <w:t xml:space="preserve"> </w:t>
+      </w:r>
+      <w:proofErr w:type="gramEnd"/>
+      <w:r>
+        <w:t>probability.</w:t>
       </w:r>
     </w:p>
     <w:p>
@@ -6632,21 +7617,25 @@
       <w:r>
         <w:t xml:space="preserve">Read </w:t>
       </w:r>
+      <w:proofErr w:type="spellStart"/>
       <w:r>
         <w:rPr>
           <w:rStyle w:val="VerbatimChar"/>
         </w:rPr>
         <w:t>generate_text</w:t>
       </w:r>
+      <w:proofErr w:type="spellEnd"/>
       <w:r>
         <w:t xml:space="preserve"> and </w:t>
       </w:r>
+      <w:proofErr w:type="spellStart"/>
       <w:r>
         <w:rPr>
           <w:rStyle w:val="VerbatimChar"/>
         </w:rPr>
         <w:t>sample_from_mlp_lm</w:t>
       </w:r>
+      <w:proofErr w:type="spellEnd"/>
       <w:r>
         <w:t xml:space="preserve"> in </w:t>
       </w:r>
@@ -6660,12 +7649,14 @@
         <w:t xml:space="preserve"> for more details about how to load the pre-trained model, evaluate on dev set and perform greedy/top-p sampling. You can learn more about top-p sampling implementation at </w:t>
       </w:r>
       <w:hyperlink r:id="rId38" w:anchor="transformers.TopPLogitsWarper">
+        <w:proofErr w:type="spellStart"/>
         <w:r>
           <w:rPr>
             <w:rStyle w:val="Hyperlink"/>
           </w:rPr>
           <w:t>TopPLogitsWarper</w:t>
         </w:r>
+        <w:proofErr w:type="spellEnd"/>
       </w:hyperlink>
       <w:r>
         <w:t>.</w:t>
@@ -6686,12 +7677,14 @@
       <w:r>
         <w:t xml:space="preserve"> Run the </w:t>
       </w:r>
+      <w:proofErr w:type="spellStart"/>
       <w:r>
         <w:rPr>
           <w:rStyle w:val="VerbatimChar"/>
         </w:rPr>
         <w:t>sample_from_trained_mlp_lm</w:t>
       </w:r>
+      <w:proofErr w:type="spellEnd"/>
       <w:r>
         <w:t xml:space="preserve"> in </w:t>
       </w:r>
@@ -6739,6 +7732,65 @@
         <w:t>Have feedback for this assignment? Found something confusing? We’d love to hear from you!</w:t>
       </w:r>
       <w:bookmarkEnd w:id="27"/>
+    </w:p>
+    <w:p>
+      <w:pPr>
+        <w:pStyle w:val="BodyText"/>
+        <w:rPr>
+          <w:color w:val="0F9ED5" w:themeColor="accent4"/>
+        </w:rPr>
+      </w:pPr>
+      <w:r>
+        <w:rPr>
+          <w:color w:val="0F9ED5" w:themeColor="accent4"/>
+        </w:rPr>
+        <w:t xml:space="preserve">In the backpropagation section, it is stated that </w:t>
+      </w:r>
+      <w:r>
+        <w:t>a single variable (</w:t>
+      </w:r>
+      <m:oMath>
+        <m:sSub>
+          <m:sSubPr>
+            <m:ctrlPr>
+              <w:rPr>
+                <w:rFonts w:ascii="Cambria Math" w:hAnsi="Cambria Math"/>
+              </w:rPr>
+            </m:ctrlPr>
+          </m:sSubPr>
+          <m:e>
+            <m:r>
+              <m:rPr>
+                <m:sty m:val="b"/>
+              </m:rPr>
+              <w:rPr>
+                <w:rFonts w:ascii="Cambria Math" w:hAnsi="Cambria Math"/>
+              </w:rPr>
+              <m:t>h</m:t>
+            </m:r>
+          </m:e>
+          <m:sub>
+            <m:r>
+              <w:rPr>
+                <w:rFonts w:ascii="Cambria Math" w:hAnsi="Cambria Math"/>
+              </w:rPr>
+              <m:t>2</m:t>
+            </m:r>
+          </m:sub>
+        </m:sSub>
+      </m:oMath>
+      <w:r>
+        <w:t xml:space="preserve"> in the example) feeds into two different layers of the network</w:t>
+      </w:r>
+      <w:r>
+        <w:t>.</w:t>
+      </w:r>
+      <w:r>
+        <w:rPr>
+          <w:color w:val="0F9ED5" w:themeColor="accent4"/>
+        </w:rPr>
+        <w:t xml:space="preserve"> Is this meant to be h_1?</w:t>
+      </w:r>
     </w:p>
     <w:sectPr>
       <w:footnotePr>
@@ -8886,15 +9938,6 @@
 </file>
 
 <file path=customXml/item1.xml><?xml version="1.0" encoding="utf-8"?>
-<?mso-contentType ?>
-<FormTemplates xmlns="http://schemas.microsoft.com/sharepoint/v3/contenttype/forms">
-  <Display>DocumentLibraryForm</Display>
-  <Edit>DocumentLibraryForm</Edit>
-  <New>DocumentLibraryForm</New>
-</FormTemplates>
-</file>
-
-<file path=customXml/item2.xml><?xml version="1.0" encoding="utf-8"?>
 <ct:contentTypeSchema xmlns:ct="http://schemas.microsoft.com/office/2006/metadata/contentType" xmlns:ma="http://schemas.microsoft.com/office/2006/metadata/properties/metaAttributes" ct:_="" ma:_="" ma:contentTypeName="Document" ma:contentTypeID="0x010100681B81209776AF40B8AAD3C366C78D42" ma:contentTypeVersion="19" ma:contentTypeDescription="Create a new document." ma:contentTypeScope="" ma:versionID="fbb3406e25de908b5a868738d5cb1834">
   <xsd:schema xmlns:xsd="http://www.w3.org/2001/XMLSchema" xmlns:xs="http://www.w3.org/2001/XMLSchema" xmlns:p="http://schemas.microsoft.com/office/2006/metadata/properties" xmlns:ns2="e3b5c32c-df6c-443f-b08b-73d85d62f2b5" xmlns:ns3="168931df-3f45-4445-be76-105235143e52" targetNamespace="http://schemas.microsoft.com/office/2006/metadata/properties" ma:root="true" ma:fieldsID="a51a2fd210533027d0c682d7a8bd76c2" ns2:_="" ns3:_="">
     <xsd:import namespace="e3b5c32c-df6c-443f-b08b-73d85d62f2b5"/>
@@ -9157,6 +10200,15 @@
 </ct:contentTypeSchema>
 </file>
 
+<file path=customXml/item2.xml><?xml version="1.0" encoding="utf-8"?>
+<?mso-contentType ?>
+<FormTemplates xmlns="http://schemas.microsoft.com/sharepoint/v3/contenttype/forms">
+  <Display>DocumentLibraryForm</Display>
+  <Edit>DocumentLibraryForm</Edit>
+  <New>DocumentLibraryForm</New>
+</FormTemplates>
+</file>
+
 <file path=customXml/item3.xml><?xml version="1.0" encoding="utf-8"?>
 <p:properties xmlns:p="http://schemas.microsoft.com/office/2006/metadata/properties" xmlns:xsi="http://www.w3.org/2001/XMLSchema-instance" xmlns:pc="http://schemas.microsoft.com/office/infopath/2007/PartnerControls">
   <documentManagement>
@@ -9170,14 +10222,6 @@
 </file>
 
 <file path=customXml/itemProps1.xml><?xml version="1.0" encoding="utf-8"?>
-<ds:datastoreItem xmlns:ds="http://schemas.openxmlformats.org/officeDocument/2006/customXml" ds:itemID="{E6FB9AC8-3CBA-4EF3-A169-567AAA3A0D64}">
-  <ds:schemaRefs>
-    <ds:schemaRef ds:uri="http://schemas.microsoft.com/sharepoint/v3/contenttype/forms"/>
-  </ds:schemaRefs>
-</ds:datastoreItem>
-</file>
-
-<file path=customXml/itemProps2.xml><?xml version="1.0" encoding="utf-8"?>
 <ds:datastoreItem xmlns:ds="http://schemas.openxmlformats.org/officeDocument/2006/customXml" ds:itemID="{07CBC8A3-6709-4FA3-AAD4-0841E77CA241}">
   <ds:schemaRefs>
     <ds:schemaRef ds:uri="http://schemas.microsoft.com/office/2006/metadata/contentType"/>
@@ -9196,6 +10240,14 @@
 </ds:datastoreItem>
 </file>
 
+<file path=customXml/itemProps2.xml><?xml version="1.0" encoding="utf-8"?>
+<ds:datastoreItem xmlns:ds="http://schemas.openxmlformats.org/officeDocument/2006/customXml" ds:itemID="{E6FB9AC8-3CBA-4EF3-A169-567AAA3A0D64}">
+  <ds:schemaRefs>
+    <ds:schemaRef ds:uri="http://schemas.microsoft.com/sharepoint/v3/contenttype/forms"/>
+  </ds:schemaRefs>
+</ds:datastoreItem>
+</file>
+
 <file path=customXml/itemProps3.xml><?xml version="1.0" encoding="utf-8"?>
 <ds:datastoreItem xmlns:ds="http://schemas.openxmlformats.org/officeDocument/2006/customXml" ds:itemID="{7B9130B4-47BC-48E5-9AA3-3355EF660859}">
   <ds:schemaRefs>

</xml_diff>